<commit_message>
commit day from 3
</commit_message>
<xml_diff>
--- a/Algorithms and Data Structures week.docx
+++ b/Algorithms and Data Structures week.docx
@@ -1215,7 +1215,6 @@
         <w:rPr>
           <w:highlight w:val="yellow"/>
         </w:rPr>
-        <w:lastRenderedPageBreak/>
         <w:t xml:space="preserve">BFS vs DFS for Binary Tree - </w:t>
       </w:r>
       <w:hyperlink r:id="rId24" w:history="1">
@@ -1285,8 +1284,6 @@
         <w:t>Exercises</w:t>
       </w:r>
     </w:p>
-    <w:bookmarkStart w:id="0" w:name="_GoBack"/>
-    <w:bookmarkEnd w:id="0"/>
     <w:p>
       <w:pPr>
         <w:pStyle w:val="a3"/>
@@ -1298,38 +1295,15 @@
           <w:highlight w:val="yellow"/>
         </w:rPr>
       </w:pPr>
-      <w:r>
-        <w:rPr>
-          <w:highlight w:val="yellow"/>
-        </w:rPr>
-        <w:fldChar w:fldCharType="begin"/>
-      </w:r>
-      <w:r>
-        <w:rPr>
-          <w:highlight w:val="yellow"/>
-        </w:rPr>
-        <w:instrText xml:space="preserve"> HYPERLINK "https://www.geeksforgeeks.org/find-n-th-node-inorder-traversal/" </w:instrText>
-      </w:r>
-      <w:r>
-        <w:rPr>
-          <w:highlight w:val="yellow"/>
-        </w:rPr>
-        <w:fldChar w:fldCharType="separate"/>
-      </w:r>
-      <w:r>
-        <w:rPr>
-          <w:rStyle w:val="Hyperlink"/>
-          <w:highlight w:val="yellow"/>
-        </w:rPr>
-        <w:t>https://www.geeksforgeeks.org/find-n-th-node-inorder-traversal/</w:t>
-      </w:r>
-      <w:r>
-        <w:rPr>
-          <w:rStyle w:val="Hyperlink"/>
-          <w:highlight w:val="yellow"/>
-        </w:rPr>
-        <w:fldChar w:fldCharType="end"/>
-      </w:r>
+      <w:hyperlink r:id="rId26" w:history="1">
+        <w:r>
+          <w:rPr>
+            <w:rStyle w:val="Hyperlink"/>
+            <w:highlight w:val="yellow"/>
+          </w:rPr>
+          <w:t>https://www.geeksforgeeks.org/find-n-th-node-inorder-traversal/</w:t>
+        </w:r>
+      </w:hyperlink>
       <w:r>
         <w:rPr>
           <w:highlight w:val="yellow"/>
@@ -1345,27 +1319,13 @@
           <w:numId w:val="1"/>
         </w:numPr>
       </w:pPr>
-      <w:hyperlink r:id="rId26" w:history="1">
+      <w:hyperlink r:id="rId27" w:history="1">
         <w:r>
           <w:rPr>
             <w:rStyle w:val="Hyperlink"/>
             <w:highlight w:val="yellow"/>
           </w:rPr>
-          <w:t>https://www.geeksforgeeks.org/</w:t>
-        </w:r>
-        <w:r>
-          <w:rPr>
-            <w:rStyle w:val="Hyperlink"/>
-            <w:highlight w:val="yellow"/>
-          </w:rPr>
-          <w:t>c</w:t>
-        </w:r>
-        <w:r>
-          <w:rPr>
-            <w:rStyle w:val="Hyperlink"/>
-            <w:highlight w:val="yellow"/>
-          </w:rPr>
-          <w:t>heck-leaves-level/</w:t>
+          <w:t>https://www.geeksforgeeks.org/check-leaves-level/</w:t>
         </w:r>
       </w:hyperlink>
     </w:p>
@@ -1473,7 +1433,7 @@
           <w:highlight w:val="yellow"/>
         </w:rPr>
       </w:pPr>
-      <w:hyperlink r:id="rId27" w:history="1">
+      <w:hyperlink r:id="rId28" w:history="1">
         <w:r>
           <w:rPr>
             <w:rStyle w:val="Hyperlink"/>
@@ -1494,7 +1454,7 @@
           <w:highlight w:val="yellow"/>
         </w:rPr>
       </w:pPr>
-      <w:hyperlink r:id="rId28" w:history="1">
+      <w:hyperlink r:id="rId29" w:history="1">
         <w:r>
           <w:rPr>
             <w:rStyle w:val="Hyperlink"/>
@@ -1515,7 +1475,7 @@
           <w:highlight w:val="yellow"/>
         </w:rPr>
       </w:pPr>
-      <w:hyperlink r:id="rId29" w:history="1">
+      <w:hyperlink r:id="rId30" w:history="1">
         <w:r>
           <w:rPr>
             <w:rStyle w:val="Hyperlink"/>
@@ -1539,7 +1499,7 @@
           <w:u w:val="none"/>
         </w:rPr>
       </w:pPr>
-      <w:hyperlink r:id="rId30" w:history="1">
+      <w:hyperlink r:id="rId31" w:history="1">
         <w:r>
           <w:rPr>
             <w:rStyle w:val="Hyperlink"/>
@@ -1625,7 +1585,7 @@
         </w:rPr>
         <w:t xml:space="preserve"> - </w:t>
       </w:r>
-      <w:hyperlink r:id="rId31" w:history="1">
+      <w:hyperlink r:id="rId32" w:history="1">
         <w:r>
           <w:rPr>
             <w:rStyle w:val="Hyperlink"/>
@@ -1660,7 +1620,7 @@
         </w:rPr>
         <w:t xml:space="preserve"> - </w:t>
       </w:r>
-      <w:hyperlink r:id="rId32" w:history="1">
+      <w:hyperlink r:id="rId33" w:history="1">
         <w:r>
           <w:rPr>
             <w:rStyle w:val="Hyperlink"/>
@@ -1695,7 +1655,7 @@
         </w:rPr>
         <w:t xml:space="preserve"> - </w:t>
       </w:r>
-      <w:hyperlink r:id="rId33" w:history="1">
+      <w:hyperlink r:id="rId34" w:history="1">
         <w:r>
           <w:rPr>
             <w:rStyle w:val="Hyperlink"/>
@@ -1761,7 +1721,7 @@
         </w:rPr>
         <w:t xml:space="preserve"> - </w:t>
       </w:r>
-      <w:hyperlink r:id="rId34" w:history="1">
+      <w:hyperlink r:id="rId35" w:history="1">
         <w:r>
           <w:rPr>
             <w:rStyle w:val="Hyperlink"/>
@@ -1788,7 +1748,7 @@
         </w:rPr>
         <w:t xml:space="preserve">Kruskal - </w:t>
       </w:r>
-      <w:hyperlink r:id="rId35" w:history="1">
+      <w:hyperlink r:id="rId36" w:history="1">
         <w:r>
           <w:rPr>
             <w:rStyle w:val="Hyperlink"/>
@@ -1815,7 +1775,7 @@
         </w:rPr>
         <w:t xml:space="preserve">K Centers Problem - </w:t>
       </w:r>
-      <w:hyperlink r:id="rId36" w:history="1">
+      <w:hyperlink r:id="rId37" w:history="1">
         <w:r>
           <w:rPr>
             <w:rStyle w:val="Hyperlink"/>
@@ -1841,14 +1801,18 @@
           <w:bCs/>
           <w:sz w:val="26"/>
           <w:szCs w:val="26"/>
-        </w:rPr>
-      </w:pPr>
+          <w:highlight w:val="yellow"/>
+        </w:rPr>
+      </w:pPr>
+      <w:bookmarkStart w:id="0" w:name="_GoBack"/>
+      <w:bookmarkEnd w:id="0"/>
       <w:r>
         <w:rPr>
           <w:b/>
           <w:bCs/>
           <w:sz w:val="26"/>
           <w:szCs w:val="26"/>
+          <w:highlight w:val="yellow"/>
         </w:rPr>
         <w:t xml:space="preserve">Day 3 </w:t>
       </w:r>
@@ -1858,6 +1822,7 @@
           <w:bCs/>
           <w:sz w:val="26"/>
           <w:szCs w:val="26"/>
+          <w:highlight w:val="yellow"/>
         </w:rPr>
         <w:t>–</w:t>
       </w:r>
@@ -1867,55 +1832,93 @@
           <w:bCs/>
           <w:sz w:val="26"/>
           <w:szCs w:val="26"/>
+          <w:highlight w:val="yellow"/>
         </w:rPr>
         <w:t xml:space="preserve"> Home</w:t>
       </w:r>
     </w:p>
     <w:p>
-      <w:r>
+      <w:pPr>
+        <w:rPr>
+          <w:highlight w:val="yellow"/>
+        </w:rPr>
+      </w:pPr>
+      <w:r>
+        <w:rPr>
+          <w:highlight w:val="yellow"/>
+        </w:rPr>
         <w:t>The interesting part – Graph algorithms</w:t>
       </w:r>
       <w:r>
+        <w:rPr>
+          <w:highlight w:val="yellow"/>
+        </w:rPr>
         <w:t>.</w:t>
       </w:r>
     </w:p>
     <w:p>
-      <w:r>
+      <w:pPr>
+        <w:rPr>
+          <w:highlight w:val="yellow"/>
+        </w:rPr>
+      </w:pPr>
+      <w:r>
+        <w:rPr>
+          <w:highlight w:val="yellow"/>
+        </w:rPr>
         <w:t>We will take a situation from real life, convert our problem into graph, and the implement some very basic and important algorithms.</w:t>
       </w:r>
       <w:r>
+        <w:rPr>
+          <w:highlight w:val="yellow"/>
+        </w:rPr>
         <w:t xml:space="preserve"> Later on, we will review more </w:t>
       </w:r>
       <w:r>
+        <w:rPr>
+          <w:highlight w:val="yellow"/>
+        </w:rPr>
         <w:t>real-life</w:t>
       </w:r>
       <w:r>
+        <w:rPr>
+          <w:highlight w:val="yellow"/>
+        </w:rPr>
         <w:t xml:space="preserve"> problems and their solutions using graphs.</w:t>
       </w:r>
     </w:p>
-    <w:p/>
+    <w:p>
+      <w:pPr>
+        <w:rPr>
+          <w:highlight w:val="yellow"/>
+        </w:rPr>
+      </w:pPr>
+    </w:p>
     <w:p>
       <w:pPr>
         <w:rPr>
           <w:rFonts w:ascii="Times New Roman" w:eastAsia="Times New Roman" w:hAnsi="Times New Roman" w:cs="Times New Roman"/>
+          <w:highlight w:val="yellow"/>
         </w:rPr>
       </w:pPr>
       <w:r>
         <w:rPr>
           <w:rFonts w:ascii="Times New Roman" w:eastAsia="Times New Roman" w:hAnsi="Times New Roman" w:cs="Times New Roman"/>
-        </w:rPr>
-        <w:lastRenderedPageBreak/>
+          <w:highlight w:val="yellow"/>
+        </w:rPr>
         <w:fldChar w:fldCharType="begin"/>
       </w:r>
       <w:r>
         <w:rPr>
           <w:rFonts w:ascii="Times New Roman" w:eastAsia="Times New Roman" w:hAnsi="Times New Roman" w:cs="Times New Roman"/>
+          <w:highlight w:val="yellow"/>
         </w:rPr>
         <w:instrText xml:space="preserve"> INCLUDEPICTURE "https://flylib.com/books/2/300/1/html/2/images/15fig23.jpg" \* MERGEFORMATINET </w:instrText>
       </w:r>
       <w:r>
         <w:rPr>
           <w:rFonts w:ascii="Times New Roman" w:eastAsia="Times New Roman" w:hAnsi="Times New Roman" w:cs="Times New Roman"/>
+          <w:highlight w:val="yellow"/>
         </w:rPr>
         <w:fldChar w:fldCharType="separate"/>
       </w:r>
@@ -1923,6 +1926,7 @@
         <w:rPr>
           <w:rFonts w:ascii="Times New Roman" w:eastAsia="Times New Roman" w:hAnsi="Times New Roman" w:cs="Times New Roman"/>
           <w:noProof/>
+          <w:highlight w:val="yellow"/>
         </w:rPr>
         <w:drawing>
           <wp:inline distT="0" distB="0" distL="0" distR="0" wp14:anchorId="637A9373" wp14:editId="7629E06D">
@@ -1942,7 +1946,7 @@
                     </pic:cNvPicPr>
                   </pic:nvPicPr>
                   <pic:blipFill>
-                    <a:blip r:embed="rId37">
+                    <a:blip r:embed="rId38">
                       <a:extLst>
                         <a:ext uri="{28A0092B-C50C-407E-A947-70E740481C1C}">
                           <a14:useLocalDpi xmlns:a14="http://schemas.microsoft.com/office/drawing/2010/main" val="0"/>
@@ -1976,46 +1980,87 @@
       <w:r>
         <w:rPr>
           <w:rFonts w:ascii="Times New Roman" w:eastAsia="Times New Roman" w:hAnsi="Times New Roman" w:cs="Times New Roman"/>
+          <w:highlight w:val="yellow"/>
         </w:rPr>
         <w:fldChar w:fldCharType="end"/>
       </w:r>
     </w:p>
-    <w:p/>
-    <w:p/>
-    <w:p>
-      <w:r>
+    <w:p>
+      <w:pPr>
+        <w:rPr>
+          <w:highlight w:val="yellow"/>
+        </w:rPr>
+      </w:pPr>
+    </w:p>
+    <w:p>
+      <w:pPr>
+        <w:rPr>
+          <w:highlight w:val="yellow"/>
+        </w:rPr>
+      </w:pPr>
+    </w:p>
+    <w:p>
+      <w:pPr>
+        <w:rPr>
+          <w:highlight w:val="yellow"/>
+        </w:rPr>
+      </w:pPr>
+      <w:r>
+        <w:rPr>
+          <w:highlight w:val="yellow"/>
+        </w:rPr>
         <w:t>Graph representation</w:t>
       </w:r>
       <w:r>
+        <w:rPr>
+          <w:highlight w:val="yellow"/>
+        </w:rPr>
         <w:t xml:space="preserve"> - A graph can be represented in several </w:t>
       </w:r>
       <w:r>
+        <w:rPr>
+          <w:highlight w:val="yellow"/>
+        </w:rPr>
         <w:t>ways;</w:t>
       </w:r>
       <w:r>
+        <w:rPr>
+          <w:highlight w:val="yellow"/>
+        </w:rPr>
         <w:t xml:space="preserve"> we will take a photo and convert it to 2 representations of a graph.</w:t>
       </w:r>
       <w:r>
+        <w:rPr>
+          <w:highlight w:val="yellow"/>
+        </w:rPr>
         <w:t xml:space="preserve"> The first will be </w:t>
       </w:r>
       <w:r>
         <w:rPr>
           <w:b/>
           <w:bCs/>
+          <w:highlight w:val="yellow"/>
         </w:rPr>
         <w:t>Adjacency list</w:t>
       </w:r>
       <w:r>
+        <w:rPr>
+          <w:highlight w:val="yellow"/>
+        </w:rPr>
         <w:t xml:space="preserve">, and the second, </w:t>
       </w:r>
       <w:r>
         <w:rPr>
           <w:b/>
           <w:bCs/>
+          <w:highlight w:val="yellow"/>
         </w:rPr>
         <w:t>Adjacency Matrix</w:t>
       </w:r>
       <w:r>
+        <w:rPr>
+          <w:highlight w:val="yellow"/>
+        </w:rPr>
         <w:t>.</w:t>
       </w:r>
     </w:p>
@@ -2026,33 +2071,114 @@
           <w:ilvl w:val="0"/>
           <w:numId w:val="10"/>
         </w:numPr>
-      </w:pPr>
-      <w:hyperlink r:id="rId38" w:history="1">
-        <w:r>
-          <w:rPr>
-            <w:rStyle w:val="Hyperlink"/>
-          </w:rPr>
-          <w:t>https://www.geeksforgeeks.org/comparison-between-adjacency-list-and-adjacency-matrix-representation-of-graph/</w:t>
+        <w:rPr>
+          <w:highlight w:val="yellow"/>
+        </w:rPr>
+      </w:pPr>
+      <w:hyperlink r:id="rId39" w:history="1">
+        <w:r>
+          <w:rPr>
+            <w:rStyle w:val="Hyperlink"/>
+            <w:highlight w:val="yellow"/>
+          </w:rPr>
+          <w:t>https://</w:t>
+        </w:r>
+        <w:r>
+          <w:rPr>
+            <w:rStyle w:val="Hyperlink"/>
+            <w:highlight w:val="yellow"/>
+          </w:rPr>
+          <w:t>w</w:t>
+        </w:r>
+        <w:r>
+          <w:rPr>
+            <w:rStyle w:val="Hyperlink"/>
+            <w:highlight w:val="yellow"/>
+          </w:rPr>
+          <w:t>w</w:t>
+        </w:r>
+        <w:r>
+          <w:rPr>
+            <w:rStyle w:val="Hyperlink"/>
+            <w:highlight w:val="yellow"/>
+          </w:rPr>
+          <w:t>w</w:t>
+        </w:r>
+        <w:r>
+          <w:rPr>
+            <w:rStyle w:val="Hyperlink"/>
+            <w:highlight w:val="yellow"/>
+          </w:rPr>
+          <w:t>.geeksforgeeks.org/co</w:t>
+        </w:r>
+        <w:r>
+          <w:rPr>
+            <w:rStyle w:val="Hyperlink"/>
+            <w:highlight w:val="yellow"/>
+          </w:rPr>
+          <w:t>m</w:t>
+        </w:r>
+        <w:r>
+          <w:rPr>
+            <w:rStyle w:val="Hyperlink"/>
+            <w:highlight w:val="yellow"/>
+          </w:rPr>
+          <w:t>parison-between-adjacency-list-and-adjacency-matrix-representation-of-graph/</w:t>
         </w:r>
       </w:hyperlink>
     </w:p>
-    <w:p/>
-    <w:p>
-      <w:r>
+    <w:p>
+      <w:pPr>
+        <w:rPr>
+          <w:highlight w:val="yellow"/>
+        </w:rPr>
+      </w:pPr>
+    </w:p>
+    <w:p>
+      <w:pPr>
+        <w:rPr>
+          <w:highlight w:val="yellow"/>
+        </w:rPr>
+      </w:pPr>
+      <w:r>
+        <w:rPr>
+          <w:highlight w:val="yellow"/>
+        </w:rPr>
         <w:t>Graph Traversal – there are 2 main ways to iterate over a Graph, and we will implement both of them</w:t>
       </w:r>
       <w:r>
+        <w:rPr>
+          <w:highlight w:val="yellow"/>
+        </w:rPr>
         <w:t xml:space="preserve"> - </w:t>
       </w:r>
-      <w:hyperlink r:id="rId39" w:history="1">
-        <w:r>
-          <w:rPr>
-            <w:rStyle w:val="Hyperlink"/>
-          </w:rPr>
-          <w:t>https://www.tutorialspoint.com/difference-between-bfs-and-dfs</w:t>
+      <w:hyperlink r:id="rId40" w:history="1">
+        <w:r>
+          <w:rPr>
+            <w:rStyle w:val="Hyperlink"/>
+            <w:highlight w:val="yellow"/>
+          </w:rPr>
+          <w:t>https://ww</w:t>
+        </w:r>
+        <w:r>
+          <w:rPr>
+            <w:rStyle w:val="Hyperlink"/>
+            <w:highlight w:val="yellow"/>
+          </w:rPr>
+          <w:t>w</w:t>
+        </w:r>
+        <w:r>
+          <w:rPr>
+            <w:rStyle w:val="Hyperlink"/>
+            <w:highlight w:val="yellow"/>
+          </w:rPr>
+          <w:t>.tutorialspoint.com/difference-between-bfs-and-dfs</w:t>
         </w:r>
       </w:hyperlink>
       <w:r>
+        <w:rPr>
+          <w:highlight w:val="yellow"/>
+        </w:rPr>
         <w:t xml:space="preserve"> </w:t>
       </w:r>
     </w:p>
@@ -2063,15 +2189,22 @@
           <w:ilvl w:val="0"/>
           <w:numId w:val="10"/>
         </w:numPr>
+        <w:rPr>
+          <w:highlight w:val="yellow"/>
+        </w:rPr>
       </w:pPr>
       <w:r>
         <w:rPr>
           <w:b/>
           <w:bCs/>
+          <w:highlight w:val="yellow"/>
         </w:rPr>
         <w:t>BFS</w:t>
       </w:r>
       <w:r>
+        <w:rPr>
+          <w:highlight w:val="yellow"/>
+        </w:rPr>
         <w:t xml:space="preserve"> </w:t>
       </w:r>
     </w:p>
@@ -2082,33 +2215,55 @@
           <w:ilvl w:val="0"/>
           <w:numId w:val="10"/>
         </w:numPr>
+        <w:rPr>
+          <w:highlight w:val="yellow"/>
+        </w:rPr>
       </w:pPr>
       <w:r>
         <w:rPr>
           <w:b/>
           <w:bCs/>
-        </w:rPr>
+          <w:highlight w:val="yellow"/>
+        </w:rPr>
+        <w:lastRenderedPageBreak/>
         <w:t>DFS</w:t>
       </w:r>
     </w:p>
-    <w:p/>
-    <w:p>
-      <w:r>
+    <w:p>
+      <w:pPr>
+        <w:rPr>
+          <w:highlight w:val="yellow"/>
+        </w:rPr>
+      </w:pPr>
+    </w:p>
+    <w:p>
+      <w:pPr>
+        <w:rPr>
+          <w:highlight w:val="yellow"/>
+        </w:rPr>
+      </w:pPr>
+      <w:r>
+        <w:rPr>
+          <w:highlight w:val="yellow"/>
+        </w:rPr>
         <w:t>Topological Sorting</w:t>
       </w:r>
       <w:r>
-        <w:t xml:space="preserve"> – One of the basic and very often forgotten algorithm is the ability to topological sort things via a Graph; We will implement Topological sorting for DAG (</w:t>
-      </w:r>
-      <w:r>
-        <w:t>Directed Acyclic Graph</w:t>
-      </w:r>
-      <w:r>
-        <w:t xml:space="preserve">), and do a small research of its </w:t>
-      </w:r>
-      <w:r>
+        <w:rPr>
+          <w:highlight w:val="yellow"/>
+        </w:rPr>
+        <w:t xml:space="preserve"> – One of the basic and very often forgotten algorithm is the ability to topological sort things via a Graph; We will implement Topological sorting for DAG (Directed Acyclic Graph), and do a small research of its </w:t>
+      </w:r>
+      <w:r>
+        <w:rPr>
+          <w:highlight w:val="yellow"/>
+        </w:rPr>
         <w:t>real-life</w:t>
       </w:r>
       <w:r>
+        <w:rPr>
+          <w:highlight w:val="yellow"/>
+        </w:rPr>
         <w:t xml:space="preserve"> usages</w:t>
       </w:r>
     </w:p>
@@ -2119,23 +2274,45 @@
           <w:ilvl w:val="0"/>
           <w:numId w:val="10"/>
         </w:numPr>
+        <w:rPr>
+          <w:highlight w:val="yellow"/>
+        </w:rPr>
       </w:pPr>
       <w:r>
         <w:rPr>
           <w:b/>
           <w:bCs/>
+          <w:highlight w:val="yellow"/>
         </w:rPr>
         <w:t>Topological Sorting</w:t>
       </w:r>
       <w:r>
+        <w:rPr>
+          <w:highlight w:val="yellow"/>
+        </w:rPr>
         <w:t xml:space="preserve"> - </w:t>
       </w:r>
-      <w:hyperlink r:id="rId40" w:history="1">
-        <w:r>
-          <w:rPr>
-            <w:rStyle w:val="Hyperlink"/>
-          </w:rPr>
-          <w:t>https://www.hackerearth.com/practice/algorithms/graphs/topological-sort/tutorial/</w:t>
+      <w:hyperlink r:id="rId41" w:history="1">
+        <w:r>
+          <w:rPr>
+            <w:rStyle w:val="Hyperlink"/>
+            <w:highlight w:val="yellow"/>
+          </w:rPr>
+          <w:t>https://www.hackere</w:t>
+        </w:r>
+        <w:r>
+          <w:rPr>
+            <w:rStyle w:val="Hyperlink"/>
+            <w:highlight w:val="yellow"/>
+          </w:rPr>
+          <w:t>a</w:t>
+        </w:r>
+        <w:r>
+          <w:rPr>
+            <w:rStyle w:val="Hyperlink"/>
+            <w:highlight w:val="yellow"/>
+          </w:rPr>
+          <w:t>rth.com/practice/algorithms/graphs/topological-sort/tutorial/</w:t>
         </w:r>
       </w:hyperlink>
     </w:p>
@@ -2146,12 +2323,24 @@
           <w:ilvl w:val="0"/>
           <w:numId w:val="10"/>
         </w:numPr>
-      </w:pPr>
-      <w:r>
+        <w:rPr>
+          <w:highlight w:val="yellow"/>
+        </w:rPr>
+      </w:pPr>
+      <w:r>
+        <w:rPr>
+          <w:highlight w:val="yellow"/>
+        </w:rPr>
         <w:t>Exercise (Research) – find 5 usages of Topological Sorting Algorithm in real life</w:t>
       </w:r>
     </w:p>
-    <w:p/>
+    <w:p>
+      <w:pPr>
+        <w:rPr>
+          <w:highlight w:val="yellow"/>
+        </w:rPr>
+      </w:pPr>
+    </w:p>
     <w:p>
       <w:r>
         <w:t>Yet more problems we can easily solve with a Graph</w:t>
@@ -2168,12 +2357,24 @@
       <w:r>
         <w:t xml:space="preserve">Snake and Ladder Problem - </w:t>
       </w:r>
-      <w:hyperlink r:id="rId41" w:history="1">
-        <w:r>
-          <w:rPr>
-            <w:rStyle w:val="Hyperlink"/>
-          </w:rPr>
-          <w:t>https://www.geeksforgeeks.org/snake-ladder-problem-2/</w:t>
+      <w:hyperlink r:id="rId42" w:history="1">
+        <w:r>
+          <w:rPr>
+            <w:rStyle w:val="Hyperlink"/>
+          </w:rPr>
+          <w:t>https://www.geeks</w:t>
+        </w:r>
+        <w:r>
+          <w:rPr>
+            <w:rStyle w:val="Hyperlink"/>
+          </w:rPr>
+          <w:t>f</w:t>
+        </w:r>
+        <w:r>
+          <w:rPr>
+            <w:rStyle w:val="Hyperlink"/>
+          </w:rPr>
+          <w:t>orgeeks.org/snake-ladder-problem-2/</w:t>
         </w:r>
       </w:hyperlink>
     </w:p>
@@ -2188,7 +2389,7 @@
       <w:r>
         <w:t xml:space="preserve">Detect Cycle in a Directed Graph – </w:t>
       </w:r>
-      <w:hyperlink r:id="rId42" w:history="1">
+      <w:hyperlink r:id="rId43" w:history="1">
         <w:r>
           <w:rPr>
             <w:rStyle w:val="Hyperlink"/>
@@ -2257,49 +2458,6 @@
             <wp:extent cx="1836234" cy="4148039"/>
             <wp:effectExtent l="0" t="0" r="5715" b="5080"/>
             <wp:docPr id="1" name="Picture 1"/>
-            <wp:cNvGraphicFramePr>
-              <a:graphicFrameLocks xmlns:a="http://schemas.openxmlformats.org/drawingml/2006/main" noChangeAspect="1"/>
-            </wp:cNvGraphicFramePr>
-            <a:graphic xmlns:a="http://schemas.openxmlformats.org/drawingml/2006/main">
-              <a:graphicData uri="http://schemas.openxmlformats.org/drawingml/2006/picture">
-                <pic:pic xmlns:pic="http://schemas.openxmlformats.org/drawingml/2006/picture">
-                  <pic:nvPicPr>
-                    <pic:cNvPr id="1" name=""/>
-                    <pic:cNvPicPr/>
-                  </pic:nvPicPr>
-                  <pic:blipFill>
-                    <a:blip r:embed="rId43"/>
-                    <a:stretch>
-                      <a:fillRect/>
-                    </a:stretch>
-                  </pic:blipFill>
-                  <pic:spPr>
-                    <a:xfrm>
-                      <a:off x="0" y="0"/>
-                      <a:ext cx="1904894" cy="4303141"/>
-                    </a:xfrm>
-                    <a:prstGeom prst="rect">
-                      <a:avLst/>
-                    </a:prstGeom>
-                  </pic:spPr>
-                </pic:pic>
-              </a:graphicData>
-            </a:graphic>
-          </wp:inline>
-        </w:drawing>
-      </w:r>
-      <w:r>
-        <w:t xml:space="preserve">  </w:t>
-      </w:r>
-      <w:r>
-        <w:rPr>
-          <w:noProof/>
-        </w:rPr>
-        <w:drawing>
-          <wp:inline distT="0" distB="0" distL="0" distR="0" wp14:anchorId="5A074F9E" wp14:editId="374511A8">
-            <wp:extent cx="3977268" cy="6299566"/>
-            <wp:effectExtent l="0" t="0" r="0" b="0"/>
-            <wp:docPr id="3" name="Picture 3"/>
             <wp:cNvGraphicFramePr>
               <a:graphicFrameLocks xmlns:a="http://schemas.openxmlformats.org/drawingml/2006/main" noChangeAspect="1"/>
             </wp:cNvGraphicFramePr>
@@ -2319,6 +2477,49 @@
                   <pic:spPr>
                     <a:xfrm>
                       <a:off x="0" y="0"/>
+                      <a:ext cx="1904894" cy="4303141"/>
+                    </a:xfrm>
+                    <a:prstGeom prst="rect">
+                      <a:avLst/>
+                    </a:prstGeom>
+                  </pic:spPr>
+                </pic:pic>
+              </a:graphicData>
+            </a:graphic>
+          </wp:inline>
+        </w:drawing>
+      </w:r>
+      <w:r>
+        <w:t xml:space="preserve">  </w:t>
+      </w:r>
+      <w:r>
+        <w:rPr>
+          <w:noProof/>
+        </w:rPr>
+        <w:drawing>
+          <wp:inline distT="0" distB="0" distL="0" distR="0" wp14:anchorId="5A074F9E" wp14:editId="374511A8">
+            <wp:extent cx="3977268" cy="6299566"/>
+            <wp:effectExtent l="0" t="0" r="0" b="0"/>
+            <wp:docPr id="3" name="Picture 3"/>
+            <wp:cNvGraphicFramePr>
+              <a:graphicFrameLocks xmlns:a="http://schemas.openxmlformats.org/drawingml/2006/main" noChangeAspect="1"/>
+            </wp:cNvGraphicFramePr>
+            <a:graphic xmlns:a="http://schemas.openxmlformats.org/drawingml/2006/main">
+              <a:graphicData uri="http://schemas.openxmlformats.org/drawingml/2006/picture">
+                <pic:pic xmlns:pic="http://schemas.openxmlformats.org/drawingml/2006/picture">
+                  <pic:nvPicPr>
+                    <pic:cNvPr id="1" name=""/>
+                    <pic:cNvPicPr/>
+                  </pic:nvPicPr>
+                  <pic:blipFill>
+                    <a:blip r:embed="rId45"/>
+                    <a:stretch>
+                      <a:fillRect/>
+                    </a:stretch>
+                  </pic:blipFill>
+                  <pic:spPr>
+                    <a:xfrm>
+                      <a:off x="0" y="0"/>
                       <a:ext cx="3986465" cy="6314132"/>
                     </a:xfrm>
                     <a:prstGeom prst="rect">
@@ -2360,7 +2561,7 @@
       <w:r>
         <w:t xml:space="preserve"> - </w:t>
       </w:r>
-      <w:hyperlink r:id="rId45" w:history="1">
+      <w:hyperlink r:id="rId46" w:history="1">
         <w:r>
           <w:rPr>
             <w:rStyle w:val="Hyperlink"/>
@@ -2401,7 +2602,7 @@
       <w:r>
         <w:t xml:space="preserve">Bellman Ford - </w:t>
       </w:r>
-      <w:hyperlink r:id="rId46" w:history="1">
+      <w:hyperlink r:id="rId47" w:history="1">
         <w:r>
           <w:rPr>
             <w:rStyle w:val="Hyperlink"/>
@@ -2430,7 +2631,7 @@
       <w:r>
         <w:t xml:space="preserve"> - </w:t>
       </w:r>
-      <w:hyperlink r:id="rId47" w:history="1">
+      <w:hyperlink r:id="rId48" w:history="1">
         <w:r>
           <w:rPr>
             <w:rStyle w:val="Hyperlink"/>
@@ -2450,7 +2651,7 @@
       <w:r>
         <w:t xml:space="preserve">A Star - </w:t>
       </w:r>
-      <w:hyperlink r:id="rId48" w:history="1">
+      <w:hyperlink r:id="rId49" w:history="1">
         <w:r>
           <w:rPr>
             <w:rStyle w:val="Hyperlink"/>
@@ -2571,216 +2772,6 @@
     <w:p>
       <w:pPr>
         <w:jc w:val="right"/>
-        <w:rPr>
-          <w:rtl/>
-        </w:rPr>
-      </w:pPr>
-      <w:r>
-        <w:rPr>
-          <w:rFonts w:hint="cs"/>
-          <w:rtl/>
-        </w:rPr>
-        <w:t>הי,</w:t>
-      </w:r>
-    </w:p>
-    <w:p>
-      <w:pPr>
-        <w:jc w:val="right"/>
-        <w:rPr>
-          <w:rtl/>
-        </w:rPr>
-      </w:pPr>
-      <w:r>
-        <w:rPr>
-          <w:rFonts w:hint="cs"/>
-          <w:rtl/>
-        </w:rPr>
-        <w:t xml:space="preserve">הקישור </w:t>
-      </w:r>
-      <w:proofErr w:type="spellStart"/>
-      <w:r>
-        <w:rPr>
-          <w:rFonts w:hint="cs"/>
-          <w:rtl/>
-        </w:rPr>
-        <w:t>לריפוזיטורי</w:t>
-      </w:r>
-      <w:proofErr w:type="spellEnd"/>
-      <w:r>
-        <w:rPr>
-          <w:rFonts w:hint="cs"/>
-          <w:rtl/>
-        </w:rPr>
-        <w:t xml:space="preserve"> שלי-</w:t>
-      </w:r>
-    </w:p>
-    <w:p>
-      <w:pPr>
-        <w:jc w:val="right"/>
-        <w:rPr>
-          <w:rtl/>
-        </w:rPr>
-      </w:pPr>
-    </w:p>
-    <w:p>
-      <w:pPr>
-        <w:jc w:val="right"/>
-        <w:rPr>
-          <w:rtl/>
-        </w:rPr>
-      </w:pPr>
-      <w:r>
-        <w:rPr>
-          <w:rFonts w:hint="cs"/>
-          <w:rtl/>
-        </w:rPr>
-        <w:t xml:space="preserve">אני רוצה ואשמח לקבל הערות/הארות אם צריך לייעל את הפתרונות </w:t>
-      </w:r>
-    </w:p>
-    <w:p>
-      <w:pPr>
-        <w:jc w:val="right"/>
-        <w:rPr>
-          <w:rtl/>
-        </w:rPr>
-      </w:pPr>
-      <w:r>
-        <w:rPr>
-          <w:rFonts w:hint="cs"/>
-          <w:rtl/>
-        </w:rPr>
-        <w:t>קצת על התרגילים:</w:t>
-      </w:r>
-    </w:p>
-    <w:p>
-      <w:pPr>
-        <w:jc w:val="right"/>
-        <w:rPr>
-          <w:rtl/>
-        </w:rPr>
-      </w:pPr>
-      <w:r>
-        <w:rPr>
-          <w:rFonts w:hint="cs"/>
-          <w:rtl/>
-        </w:rPr>
-        <w:t>בגרפים:</w:t>
-      </w:r>
-    </w:p>
-    <w:p>
-      <w:pPr>
-        <w:jc w:val="right"/>
-        <w:rPr>
-          <w:rtl/>
-        </w:rPr>
-      </w:pPr>
-      <w:r>
-        <w:rPr>
-          <w:rFonts w:hint="cs"/>
-          <w:rtl/>
-        </w:rPr>
-        <w:t xml:space="preserve">בתחילה ניסיתי לממש בעצמי את הגרף (סיפור שלקח לי כמה שעות ולא בדיוק הצליח...) אבל הייתי בכיוון:), </w:t>
-      </w:r>
-    </w:p>
-    <w:p>
-      <w:pPr>
-        <w:jc w:val="right"/>
-        <w:rPr>
-          <w:rtl/>
-        </w:rPr>
-      </w:pPr>
-      <w:r>
-        <w:rPr>
-          <w:rFonts w:hint="cs"/>
-          <w:rtl/>
-        </w:rPr>
-        <w:t xml:space="preserve">בעץ: השתמשתי בפרויקט קיים של עץ שמימשתי במהלך הלימודים ובו בניתי את הפונקציה בסוף הדף של </w:t>
-      </w:r>
-      <w:proofErr w:type="spellStart"/>
-      <w:r>
-        <w:rPr>
-          <w:rFonts w:hint="cs"/>
-          <w:rtl/>
-        </w:rPr>
-        <w:t>פרוגרם</w:t>
-      </w:r>
-      <w:proofErr w:type="spellEnd"/>
-      <w:r>
-        <w:rPr>
-          <w:rFonts w:hint="cs"/>
-          <w:rtl/>
-        </w:rPr>
-        <w:t>.</w:t>
-      </w:r>
-    </w:p>
-    <w:p>
-      <w:pPr>
-        <w:jc w:val="right"/>
-      </w:pPr>
-    </w:p>
-    <w:p>
-      <w:pPr>
-        <w:jc w:val="right"/>
-        <w:rPr>
-          <w:rtl/>
-        </w:rPr>
-      </w:pPr>
-    </w:p>
-    <w:p>
-      <w:pPr>
-        <w:jc w:val="right"/>
-        <w:rPr>
-          <w:rtl/>
-        </w:rPr>
-      </w:pPr>
-      <w:r>
-        <w:rPr>
-          <w:rFonts w:hint="cs"/>
-          <w:rtl/>
-        </w:rPr>
-        <w:t>תודה רבה על כל ההשקעה הזאת...</w:t>
-      </w:r>
-    </w:p>
-    <w:p>
-      <w:pPr>
-        <w:jc w:val="right"/>
-        <w:rPr>
-          <w:rtl/>
-        </w:rPr>
-      </w:pPr>
-      <w:r>
-        <w:rPr>
-          <w:rFonts w:hint="cs"/>
-          <w:rtl/>
-        </w:rPr>
-        <w:t>זה באמת ממריץ להשקיע גם</w:t>
-      </w:r>
-      <w:r>
-        <w:rPr>
-          <mc:AlternateContent>
-            <mc:Choice Requires="w16se"/>
-            <mc:Fallback>
-              <w:rFonts w:ascii="Segoe UI Emoji" w:eastAsia="Segoe UI Emoji" w:hAnsi="Segoe UI Emoji" w:cs="Segoe UI Emoji"/>
-            </mc:Fallback>
-          </mc:AlternateContent>
-          <w:rtl/>
-        </w:rPr>
-        <mc:AlternateContent>
-          <mc:Choice Requires="w16se">
-            <w16se:symEx w16se:font="Segoe UI Emoji" w16se:char="1F60A"/>
-          </mc:Choice>
-          <mc:Fallback>
-            <w:t>😊</w:t>
-          </mc:Fallback>
-        </mc:AlternateContent>
-      </w:r>
-    </w:p>
-    <w:p>
-      <w:pPr>
-        <w:jc w:val="right"/>
-        <w:rPr>
-          <w:rtl/>
-        </w:rPr>
       </w:pPr>
     </w:p>
     <w:p>
@@ -2816,7 +2807,7 @@
       <w:lvlText w:val="%1."/>
       <w:lvlJc w:val="left"/>
       <w:pPr>
-        <w:ind w:left="720" w:hanging="360"/>
+        <w:ind w:left="502" w:hanging="360"/>
       </w:pPr>
       <w:rPr>
         <w:rFonts w:hint="default"/>
@@ -5106,7 +5097,7 @@
 </file>
 
 <file path=customXml/itemProps1.xml><?xml version="1.0" encoding="utf-8"?>
-<ds:datastoreItem xmlns:ds="http://schemas.openxmlformats.org/officeDocument/2006/customXml" ds:itemID="{F19617E4-EC64-4655-91BF-A593F41176A4}">
+<ds:datastoreItem xmlns:ds="http://schemas.openxmlformats.org/officeDocument/2006/customXml" ds:itemID="{B0B4400B-84E4-44D4-A42B-7882121EF1B7}">
   <ds:schemaRefs>
     <ds:schemaRef ds:uri="http://schemas.openxmlformats.org/officeDocument/2006/bibliography"/>
   </ds:schemaRefs>

</xml_diff>